<commit_message>
Tech's Assignment 1 Report
</commit_message>
<xml_diff>
--- a/Assignment_1_TechNgounLeang.docx
+++ b/Assignment_1_TechNgounLeang.docx
@@ -225,8 +225,19 @@
           <w:sz w:val="24"/>
           <w:szCs w:val="24"/>
         </w:rPr>
-        <w:t>https://github.com/TechngounLeang/TechngounLeang-Assignment_1_TechNgoun_Leang_Back-end-Web-Development.git</w:t>
-      </w:r>
+        <w:t xml:space="preserve">Link: </w:t>
+      </w:r>
+      <w:hyperlink r:id="rId8" w:history="1">
+        <w:r>
+          <w:rPr>
+            <w:rStyle w:val="Hyperlink"/>
+            <w:rFonts w:ascii="Times New Roman" w:hAnsi="Times New Roman" w:cs="Times New Roman"/>
+            <w:sz w:val="24"/>
+            <w:szCs w:val="24"/>
+          </w:rPr>
+          <w:t>https://github.com/TechngounLeang/TechngounLeang-Assignment_1_TechNgoun_Leang_Back-end-Web-Development.git</w:t>
+        </w:r>
+      </w:hyperlink>
     </w:p>
     <w:p>
       <w:pPr>
@@ -523,15 +534,51 @@
           <w:sz w:val="24"/>
           <w:szCs w:val="24"/>
         </w:rPr>
-        <w:t xml:space="preserve">to apply these concepts. The game involves a list of secret numbers, and the player must guess one of these numbers in order to win. The game continues prompting the player to guess until they get it </w:t>
-      </w:r>
-      <w:r>
-        <w:rPr>
-          <w:rFonts w:ascii="Times New Roman" w:hAnsi="Times New Roman" w:cs="Times New Roman"/>
-          <w:sz w:val="24"/>
-          <w:szCs w:val="24"/>
-        </w:rPr>
-        <w:t>right and also keeps</w:t>
+        <w:t xml:space="preserve">to apply these concepts. The game involves a list of secret numbers, and the player must guess one of these numbers </w:t>
+      </w:r>
+      <w:proofErr w:type="gramStart"/>
+      <w:r>
+        <w:rPr>
+          <w:rFonts w:ascii="Times New Roman" w:hAnsi="Times New Roman" w:cs="Times New Roman"/>
+          <w:sz w:val="24"/>
+          <w:szCs w:val="24"/>
+        </w:rPr>
+        <w:t>in order to</w:t>
+      </w:r>
+      <w:proofErr w:type="gramEnd"/>
+      <w:r>
+        <w:rPr>
+          <w:rFonts w:ascii="Times New Roman" w:hAnsi="Times New Roman" w:cs="Times New Roman"/>
+          <w:sz w:val="24"/>
+          <w:szCs w:val="24"/>
+        </w:rPr>
+        <w:t xml:space="preserve"> win. The game continues prompting the player to guess until they get it </w:t>
+      </w:r>
+      <w:r>
+        <w:rPr>
+          <w:rFonts w:ascii="Times New Roman" w:hAnsi="Times New Roman" w:cs="Times New Roman"/>
+          <w:sz w:val="24"/>
+          <w:szCs w:val="24"/>
+        </w:rPr>
+        <w:t xml:space="preserve">right </w:t>
+      </w:r>
+      <w:proofErr w:type="gramStart"/>
+      <w:r>
+        <w:rPr>
+          <w:rFonts w:ascii="Times New Roman" w:hAnsi="Times New Roman" w:cs="Times New Roman"/>
+          <w:sz w:val="24"/>
+          <w:szCs w:val="24"/>
+        </w:rPr>
+        <w:t>and also</w:t>
+      </w:r>
+      <w:proofErr w:type="gramEnd"/>
+      <w:r>
+        <w:rPr>
+          <w:rFonts w:ascii="Times New Roman" w:hAnsi="Times New Roman" w:cs="Times New Roman"/>
+          <w:sz w:val="24"/>
+          <w:szCs w:val="24"/>
+        </w:rPr>
+        <w:t xml:space="preserve"> keeps</w:t>
       </w:r>
       <w:r>
         <w:rPr>
@@ -784,6 +831,7 @@
         <w:t xml:space="preserve">Use a for loop to iterate over secret numbers and a while loop for validating user input in the </w:t>
       </w:r>
       <w:proofErr w:type="spellStart"/>
+      <w:proofErr w:type="gramStart"/>
       <w:r>
         <w:rPr>
           <w:rFonts w:ascii="Times New Roman" w:hAnsi="Times New Roman" w:cs="Times New Roman"/>
@@ -799,7 +847,16 @@
           <w:sz w:val="24"/>
           <w:szCs w:val="24"/>
         </w:rPr>
-        <w:t>() function.</w:t>
+        <w:t>(</w:t>
+      </w:r>
+      <w:proofErr w:type="gramEnd"/>
+      <w:r>
+        <w:rPr>
+          <w:rFonts w:ascii="Times New Roman" w:hAnsi="Times New Roman" w:cs="Times New Roman"/>
+          <w:sz w:val="24"/>
+          <w:szCs w:val="24"/>
+        </w:rPr>
+        <w:t>) function.</w:t>
       </w:r>
     </w:p>
     <w:p>
@@ -1200,7 +1257,25 @@
           <w:sz w:val="24"/>
           <w:szCs w:val="24"/>
         </w:rPr>
-        <w:t xml:space="preserve">. Instead of generating a random number, I set an array of predefined secret numbers for the player to guess. This removes the randomness element and requires the player to guess one of the specific numbers in the list. The program provides feedback on whether the guess is correct or incorrect, without giving </w:t>
+        <w:t xml:space="preserve">. Instead of generating a random number, I set an array of predefined secret numbers for the player to guess. This removes the randomness element and requires the player to guess one of the specific numbers in the list. The program provides feedback on whether the </w:t>
+      </w:r>
+      <w:proofErr w:type="gramStart"/>
+      <w:r>
+        <w:rPr>
+          <w:rFonts w:ascii="Times New Roman" w:hAnsi="Times New Roman" w:cs="Times New Roman"/>
+          <w:sz w:val="24"/>
+          <w:szCs w:val="24"/>
+        </w:rPr>
+        <w:t>guess</w:t>
+      </w:r>
+      <w:proofErr w:type="gramEnd"/>
+      <w:r>
+        <w:rPr>
+          <w:rFonts w:ascii="Times New Roman" w:hAnsi="Times New Roman" w:cs="Times New Roman"/>
+          <w:sz w:val="24"/>
+          <w:szCs w:val="24"/>
+        </w:rPr>
+        <w:t xml:space="preserve"> is correct or incorrect, without giving </w:t>
       </w:r>
       <w:r>
         <w:rPr>
@@ -1389,7 +1464,7 @@
                     <pic:cNvPicPr/>
                   </pic:nvPicPr>
                   <pic:blipFill>
-                    <a:blip r:embed="rId8"/>
+                    <a:blip r:embed="rId9"/>
                     <a:stretch>
                       <a:fillRect/>
                     </a:stretch>
@@ -1466,7 +1541,7 @@
                     <pic:cNvPicPr/>
                   </pic:nvPicPr>
                   <pic:blipFill>
-                    <a:blip r:embed="rId9"/>
+                    <a:blip r:embed="rId10"/>
                     <a:stretch>
                       <a:fillRect/>
                     </a:stretch>
@@ -1576,7 +1651,7 @@
                     <pic:cNvPicPr/>
                   </pic:nvPicPr>
                   <pic:blipFill>
-                    <a:blip r:embed="rId10"/>
+                    <a:blip r:embed="rId11"/>
                     <a:stretch>
                       <a:fillRect/>
                     </a:stretch>
@@ -1665,7 +1740,7 @@
                     <pic:cNvPicPr/>
                   </pic:nvPicPr>
                   <pic:blipFill>
-                    <a:blip r:embed="rId11"/>
+                    <a:blip r:embed="rId12"/>
                     <a:stretch>
                       <a:fillRect/>
                     </a:stretch>
@@ -1745,7 +1820,7 @@
                     <pic:cNvPicPr/>
                   </pic:nvPicPr>
                   <pic:blipFill>
-                    <a:blip r:embed="rId12"/>
+                    <a:blip r:embed="rId13"/>
                     <a:stretch>
                       <a:fillRect/>
                     </a:stretch>
@@ -1818,7 +1893,7 @@
                     <pic:cNvPicPr/>
                   </pic:nvPicPr>
                   <pic:blipFill>
-                    <a:blip r:embed="rId13"/>
+                    <a:blip r:embed="rId14"/>
                     <a:stretch>
                       <a:fillRect/>
                     </a:stretch>
@@ -1878,6 +1953,7 @@
         <w:t xml:space="preserve"> and </w:t>
       </w:r>
       <w:proofErr w:type="spellStart"/>
+      <w:proofErr w:type="gramStart"/>
       <w:r>
         <w:rPr>
           <w:rFonts w:ascii="Times New Roman" w:hAnsi="Times New Roman" w:cs="Times New Roman"/>
@@ -1887,6 +1963,7 @@
         <w:t>rl.question</w:t>
       </w:r>
       <w:proofErr w:type="spellEnd"/>
+      <w:proofErr w:type="gramEnd"/>
       <w:r>
         <w:rPr>
           <w:rFonts w:ascii="Times New Roman" w:hAnsi="Times New Roman" w:cs="Times New Roman"/>
@@ -1970,6 +2047,7 @@
         <w:t xml:space="preserve">The </w:t>
       </w:r>
       <w:proofErr w:type="spellStart"/>
+      <w:proofErr w:type="gramStart"/>
       <w:r>
         <w:rPr>
           <w:rFonts w:ascii="Times New Roman" w:hAnsi="Times New Roman" w:cs="Times New Roman"/>
@@ -1985,7 +2063,16 @@
           <w:sz w:val="24"/>
           <w:szCs w:val="24"/>
         </w:rPr>
-        <w:t xml:space="preserve">() function initializes the interface, where input </w:t>
+        <w:t>(</w:t>
+      </w:r>
+      <w:proofErr w:type="gramEnd"/>
+      <w:r>
+        <w:rPr>
+          <w:rFonts w:ascii="Times New Roman" w:hAnsi="Times New Roman" w:cs="Times New Roman"/>
+          <w:sz w:val="24"/>
+          <w:szCs w:val="24"/>
+        </w:rPr>
+        <w:t xml:space="preserve">) function initializes the interface, where input </w:t>
       </w:r>
       <w:r>
         <w:rPr>
@@ -2038,6 +2125,7 @@
         <w:t xml:space="preserve">The </w:t>
       </w:r>
       <w:proofErr w:type="spellStart"/>
+      <w:proofErr w:type="gramStart"/>
       <w:r>
         <w:rPr>
           <w:rFonts w:ascii="Times New Roman" w:hAnsi="Times New Roman" w:cs="Times New Roman"/>
@@ -2047,6 +2135,7 @@
         <w:t>rl.question</w:t>
       </w:r>
       <w:proofErr w:type="spellEnd"/>
+      <w:proofErr w:type="gramEnd"/>
       <w:r>
         <w:rPr>
           <w:rFonts w:ascii="Times New Roman" w:hAnsi="Times New Roman" w:cs="Times New Roman"/>
@@ -2097,7 +2186,7 @@
                     <pic:cNvPicPr/>
                   </pic:nvPicPr>
                   <pic:blipFill>
-                    <a:blip r:embed="rId14"/>
+                    <a:blip r:embed="rId15"/>
                     <a:stretch>
                       <a:fillRect/>
                     </a:stretch>
@@ -2130,6 +2219,7 @@
         </w:rPr>
       </w:pPr>
       <w:proofErr w:type="spellStart"/>
+      <w:proofErr w:type="gramStart"/>
       <w:r>
         <w:rPr>
           <w:rFonts w:ascii="Times New Roman" w:hAnsi="Times New Roman" w:cs="Times New Roman"/>
@@ -2145,7 +2235,16 @@
           <w:sz w:val="24"/>
           <w:szCs w:val="24"/>
         </w:rPr>
-        <w:t>() Function</w:t>
+        <w:t>(</w:t>
+      </w:r>
+      <w:proofErr w:type="gramEnd"/>
+      <w:r>
+        <w:rPr>
+          <w:rFonts w:ascii="Times New Roman" w:hAnsi="Times New Roman" w:cs="Times New Roman"/>
+          <w:sz w:val="24"/>
+          <w:szCs w:val="24"/>
+        </w:rPr>
+        <w:t>) Function</w:t>
       </w:r>
       <w:r>
         <w:rPr>
@@ -2245,7 +2344,7 @@
                     <pic:cNvPicPr/>
                   </pic:nvPicPr>
                   <pic:blipFill>
-                    <a:blip r:embed="rId15"/>
+                    <a:blip r:embed="rId16"/>
                     <a:stretch>
                       <a:fillRect/>
                     </a:stretch>
@@ -2278,6 +2377,7 @@
         </w:rPr>
       </w:pPr>
       <w:proofErr w:type="spellStart"/>
+      <w:proofErr w:type="gramStart"/>
       <w:r>
         <w:rPr>
           <w:rFonts w:ascii="Times New Roman" w:hAnsi="Times New Roman" w:cs="Times New Roman"/>
@@ -2293,7 +2393,16 @@
           <w:sz w:val="24"/>
           <w:szCs w:val="24"/>
         </w:rPr>
-        <w:t>() Function</w:t>
+        <w:t>(</w:t>
+      </w:r>
+      <w:proofErr w:type="gramEnd"/>
+      <w:r>
+        <w:rPr>
+          <w:rFonts w:ascii="Times New Roman" w:hAnsi="Times New Roman" w:cs="Times New Roman"/>
+          <w:sz w:val="24"/>
+          <w:szCs w:val="24"/>
+        </w:rPr>
+        <w:t>) Function</w:t>
       </w:r>
       <w:r>
         <w:rPr>
@@ -2427,7 +2536,27 @@
           <w:szCs w:val="24"/>
           <w:lang w:bidi="km-KH"/>
         </w:rPr>
-        <w:t xml:space="preserve"> the explanation for how the code works and what have been implemented:</w:t>
+        <w:t xml:space="preserve"> the explanation for how the code works and what </w:t>
+      </w:r>
+      <w:proofErr w:type="gramStart"/>
+      <w:r>
+        <w:rPr>
+          <w:rFonts w:ascii="Times New Roman" w:hAnsi="Times New Roman" w:cs="Times New Roman"/>
+          <w:sz w:val="24"/>
+          <w:szCs w:val="24"/>
+          <w:lang w:bidi="km-KH"/>
+        </w:rPr>
+        <w:t>have</w:t>
+      </w:r>
+      <w:proofErr w:type="gramEnd"/>
+      <w:r>
+        <w:rPr>
+          <w:rFonts w:ascii="Times New Roman" w:hAnsi="Times New Roman" w:cs="Times New Roman"/>
+          <w:sz w:val="24"/>
+          <w:szCs w:val="24"/>
+          <w:lang w:bidi="km-KH"/>
+        </w:rPr>
+        <w:t xml:space="preserve"> been implemented:</w:t>
       </w:r>
     </w:p>
     <w:p>
@@ -2465,7 +2594,7 @@
                     <pic:cNvPicPr/>
                   </pic:nvPicPr>
                   <pic:blipFill>
-                    <a:blip r:embed="rId16"/>
+                    <a:blip r:embed="rId17"/>
                     <a:stretch>
                       <a:fillRect/>
                     </a:stretch>
@@ -2586,7 +2715,7 @@
                     <pic:cNvPicPr/>
                   </pic:nvPicPr>
                   <pic:blipFill>
-                    <a:blip r:embed="rId17"/>
+                    <a:blip r:embed="rId18"/>
                     <a:stretch>
                       <a:fillRect/>
                     </a:stretch>
@@ -2629,6 +2758,7 @@
         <w:t xml:space="preserve">The </w:t>
       </w:r>
       <w:proofErr w:type="spellStart"/>
+      <w:proofErr w:type="gramStart"/>
       <w:r>
         <w:rPr>
           <w:rFonts w:ascii="Times New Roman" w:hAnsi="Times New Roman" w:cs="Times New Roman"/>
@@ -2646,7 +2776,17 @@
           <w:szCs w:val="24"/>
           <w:lang w:bidi="km-KH"/>
         </w:rPr>
-        <w:t>()</w:t>
+        <w:t>(</w:t>
+      </w:r>
+      <w:proofErr w:type="gramEnd"/>
+      <w:r>
+        <w:rPr>
+          <w:rFonts w:ascii="Times New Roman" w:hAnsi="Times New Roman" w:cs="Times New Roman"/>
+          <w:sz w:val="24"/>
+          <w:szCs w:val="24"/>
+          <w:lang w:bidi="km-KH"/>
+        </w:rPr>
+        <w:t>)</w:t>
       </w:r>
       <w:r>
         <w:rPr>
@@ -2722,7 +2862,7 @@
                     <pic:cNvPicPr/>
                   </pic:nvPicPr>
                   <pic:blipFill>
-                    <a:blip r:embed="rId18"/>
+                    <a:blip r:embed="rId19"/>
                     <a:stretch>
                       <a:fillRect/>
                     </a:stretch>
@@ -2765,6 +2905,7 @@
         <w:t xml:space="preserve">The </w:t>
       </w:r>
       <w:proofErr w:type="spellStart"/>
+      <w:proofErr w:type="gramStart"/>
       <w:r>
         <w:rPr>
           <w:rFonts w:ascii="Times New Roman" w:hAnsi="Times New Roman" w:cs="Times New Roman"/>
@@ -2782,7 +2923,17 @@
           <w:szCs w:val="24"/>
           <w:lang w:bidi="km-KH"/>
         </w:rPr>
-        <w:t>()</w:t>
+        <w:t>(</w:t>
+      </w:r>
+      <w:proofErr w:type="gramEnd"/>
+      <w:r>
+        <w:rPr>
+          <w:rFonts w:ascii="Times New Roman" w:hAnsi="Times New Roman" w:cs="Times New Roman"/>
+          <w:sz w:val="24"/>
+          <w:szCs w:val="24"/>
+          <w:lang w:bidi="km-KH"/>
+        </w:rPr>
+        <w:t>)</w:t>
       </w:r>
       <w:r>
         <w:rPr>
@@ -2844,6 +2995,7 @@
         <w:t xml:space="preserve"> function, a higher-order function, to append each number in the array to the result variable. </w:t>
       </w:r>
       <w:proofErr w:type="spellStart"/>
+      <w:proofErr w:type="gramStart"/>
       <w:r>
         <w:rPr>
           <w:rFonts w:ascii="Times New Roman" w:hAnsi="Times New Roman" w:cs="Times New Roman"/>
@@ -2854,6 +3006,7 @@
         <w:t>printAnswer</w:t>
       </w:r>
       <w:proofErr w:type="spellEnd"/>
+      <w:proofErr w:type="gramEnd"/>
       <w:r>
         <w:rPr>
           <w:rFonts w:ascii="Times New Roman" w:hAnsi="Times New Roman" w:cs="Times New Roman"/>
@@ -2899,7 +3052,7 @@
                     <pic:cNvPicPr/>
                   </pic:nvPicPr>
                   <pic:blipFill>
-                    <a:blip r:embed="rId19"/>
+                    <a:blip r:embed="rId20"/>
                     <a:stretch>
                       <a:fillRect/>
                     </a:stretch>
@@ -2942,6 +3095,7 @@
         <w:t xml:space="preserve">The </w:t>
       </w:r>
       <w:proofErr w:type="spellStart"/>
+      <w:proofErr w:type="gramStart"/>
       <w:r>
         <w:rPr>
           <w:rFonts w:ascii="Times New Roman" w:hAnsi="Times New Roman" w:cs="Times New Roman"/>
@@ -2959,7 +3113,17 @@
           <w:szCs w:val="24"/>
           <w:lang w:bidi="km-KH"/>
         </w:rPr>
-        <w:t>()</w:t>
+        <w:t>(</w:t>
+      </w:r>
+      <w:proofErr w:type="gramEnd"/>
+      <w:r>
+        <w:rPr>
+          <w:rFonts w:ascii="Times New Roman" w:hAnsi="Times New Roman" w:cs="Times New Roman"/>
+          <w:sz w:val="24"/>
+          <w:szCs w:val="24"/>
+          <w:lang w:bidi="km-KH"/>
+        </w:rPr>
+        <w:t>)</w:t>
       </w:r>
       <w:r>
         <w:rPr>
@@ -2971,6 +3135,7 @@
         <w:t xml:space="preserve"> function prompts the user to input their guess and performs several steps to validate and process the input. It uses the </w:t>
       </w:r>
       <w:proofErr w:type="spellStart"/>
+      <w:proofErr w:type="gramStart"/>
       <w:r>
         <w:rPr>
           <w:rFonts w:ascii="Times New Roman" w:hAnsi="Times New Roman" w:cs="Times New Roman"/>
@@ -2981,6 +3146,7 @@
         <w:t>rl.question</w:t>
       </w:r>
       <w:proofErr w:type="spellEnd"/>
+      <w:proofErr w:type="gramEnd"/>
       <w:r>
         <w:rPr>
           <w:rFonts w:ascii="Times New Roman" w:hAnsi="Times New Roman" w:cs="Times New Roman"/>
@@ -3047,7 +3213,7 @@
                     <pic:cNvPicPr/>
                   </pic:nvPicPr>
                   <pic:blipFill>
-                    <a:blip r:embed="rId20"/>
+                    <a:blip r:embed="rId21"/>
                     <a:stretch>
                       <a:fillRect/>
                     </a:stretch>
@@ -3279,6 +3445,7 @@
         <w:t xml:space="preserve">When the player guesses correctly, a success message is displayed after a 2-second delay using the </w:t>
       </w:r>
       <w:proofErr w:type="spellStart"/>
+      <w:proofErr w:type="gramStart"/>
       <w:r>
         <w:rPr>
           <w:rFonts w:ascii="Times New Roman" w:hAnsi="Times New Roman" w:cs="Times New Roman"/>
@@ -3296,7 +3463,17 @@
           <w:szCs w:val="24"/>
           <w:lang w:bidi="km-KH"/>
         </w:rPr>
-        <w:t>()</w:t>
+        <w:t>(</w:t>
+      </w:r>
+      <w:proofErr w:type="gramEnd"/>
+      <w:r>
+        <w:rPr>
+          <w:rFonts w:ascii="Times New Roman" w:hAnsi="Times New Roman" w:cs="Times New Roman"/>
+          <w:sz w:val="24"/>
+          <w:szCs w:val="24"/>
+          <w:lang w:bidi="km-KH"/>
+        </w:rPr>
+        <w:t>)</w:t>
       </w:r>
       <w:r>
         <w:rPr>
@@ -3318,6 +3495,7 @@
         <w:t xml:space="preserve">level (determined by the </w:t>
       </w:r>
       <w:proofErr w:type="spellStart"/>
+      <w:proofErr w:type="gramStart"/>
       <w:r>
         <w:rPr>
           <w:rFonts w:ascii="Times New Roman" w:hAnsi="Times New Roman" w:cs="Times New Roman"/>
@@ -3335,6 +3513,45 @@
           <w:szCs w:val="24"/>
           <w:lang w:bidi="km-KH"/>
         </w:rPr>
+        <w:t>(</w:t>
+      </w:r>
+      <w:proofErr w:type="gramEnd"/>
+      <w:r>
+        <w:rPr>
+          <w:rFonts w:ascii="Times New Roman" w:hAnsi="Times New Roman" w:cs="Times New Roman"/>
+          <w:sz w:val="24"/>
+          <w:szCs w:val="24"/>
+          <w:lang w:bidi="km-KH"/>
+        </w:rPr>
+        <w:t>)</w:t>
+      </w:r>
+      <w:r>
+        <w:rPr>
+          <w:rFonts w:ascii="Times New Roman" w:hAnsi="Times New Roman" w:cs="Times New Roman"/>
+          <w:sz w:val="24"/>
+          <w:szCs w:val="24"/>
+          <w:lang w:bidi="km-KH"/>
+        </w:rPr>
+        <w:t xml:space="preserve"> function), and the list of secret numbers (formatted by the </w:t>
+      </w:r>
+      <w:proofErr w:type="spellStart"/>
+      <w:r>
+        <w:rPr>
+          <w:rFonts w:ascii="Times New Roman" w:hAnsi="Times New Roman" w:cs="Times New Roman"/>
+          <w:sz w:val="24"/>
+          <w:szCs w:val="24"/>
+          <w:lang w:bidi="km-KH"/>
+        </w:rPr>
+        <w:t>printAnswer</w:t>
+      </w:r>
+      <w:proofErr w:type="spellEnd"/>
+      <w:r>
+        <w:rPr>
+          <w:rFonts w:ascii="Times New Roman" w:hAnsi="Times New Roman" w:cs="Times New Roman"/>
+          <w:sz w:val="24"/>
+          <w:szCs w:val="24"/>
+          <w:lang w:bidi="km-KH"/>
+        </w:rPr>
         <w:t>()</w:t>
       </w:r>
       <w:r>
@@ -3344,17 +3561,18 @@
           <w:szCs w:val="24"/>
           <w:lang w:bidi="km-KH"/>
         </w:rPr>
-        <w:t xml:space="preserve"> function), and the list of secret numbers (formatted by the </w:t>
+        <w:t xml:space="preserve"> function). If the player guesses incorrectly, a 2-second delayed message is shown, notifying them to try again. The function then prompts the player again by calling </w:t>
       </w:r>
       <w:proofErr w:type="spellStart"/>
-      <w:r>
-        <w:rPr>
-          <w:rFonts w:ascii="Times New Roman" w:hAnsi="Times New Roman" w:cs="Times New Roman"/>
-          <w:sz w:val="24"/>
-          <w:szCs w:val="24"/>
-          <w:lang w:bidi="km-KH"/>
-        </w:rPr>
-        <w:t>printAnswer</w:t>
+      <w:proofErr w:type="gramStart"/>
+      <w:r>
+        <w:rPr>
+          <w:rFonts w:ascii="Times New Roman" w:hAnsi="Times New Roman" w:cs="Times New Roman"/>
+          <w:sz w:val="24"/>
+          <w:szCs w:val="24"/>
+          <w:lang w:bidi="km-KH"/>
+        </w:rPr>
+        <w:t>askGuess</w:t>
       </w:r>
       <w:proofErr w:type="spellEnd"/>
       <w:r>
@@ -3364,36 +3582,17 @@
           <w:szCs w:val="24"/>
           <w:lang w:bidi="km-KH"/>
         </w:rPr>
-        <w:t>()</w:t>
-      </w:r>
-      <w:r>
-        <w:rPr>
-          <w:rFonts w:ascii="Times New Roman" w:hAnsi="Times New Roman" w:cs="Times New Roman"/>
-          <w:sz w:val="24"/>
-          <w:szCs w:val="24"/>
-          <w:lang w:bidi="km-KH"/>
-        </w:rPr>
-        <w:t xml:space="preserve"> function). If the player guesses incorrectly, a 2-second delayed message is shown, notifying them to try again. The function then prompts the player again by calling </w:t>
-      </w:r>
-      <w:proofErr w:type="spellStart"/>
-      <w:r>
-        <w:rPr>
-          <w:rFonts w:ascii="Times New Roman" w:hAnsi="Times New Roman" w:cs="Times New Roman"/>
-          <w:sz w:val="24"/>
-          <w:szCs w:val="24"/>
-          <w:lang w:bidi="km-KH"/>
-        </w:rPr>
-        <w:t>askGuess</w:t>
-      </w:r>
-      <w:proofErr w:type="spellEnd"/>
-      <w:r>
-        <w:rPr>
-          <w:rFonts w:ascii="Times New Roman" w:hAnsi="Times New Roman" w:cs="Times New Roman"/>
-          <w:sz w:val="24"/>
-          <w:szCs w:val="24"/>
-          <w:lang w:bidi="km-KH"/>
-        </w:rPr>
-        <w:t>()</w:t>
+        <w:t>(</w:t>
+      </w:r>
+      <w:proofErr w:type="gramEnd"/>
+      <w:r>
+        <w:rPr>
+          <w:rFonts w:ascii="Times New Roman" w:hAnsi="Times New Roman" w:cs="Times New Roman"/>
+          <w:sz w:val="24"/>
+          <w:szCs w:val="24"/>
+          <w:lang w:bidi="km-KH"/>
+        </w:rPr>
+        <w:t>)</w:t>
       </w:r>
       <w:r>
         <w:rPr>
@@ -3452,7 +3651,7 @@
                     <pic:cNvPicPr/>
                   </pic:nvPicPr>
                   <pic:blipFill>
-                    <a:blip r:embed="rId21"/>
+                    <a:blip r:embed="rId22"/>
                     <a:stretch>
                       <a:fillRect/>
                     </a:stretch>
@@ -3495,6 +3694,7 @@
         <w:t xml:space="preserve">In the catch block, any errors thrown in the try block are caught. The error message is logged, and the player is prompted again to make a valid guess by calling the </w:t>
       </w:r>
       <w:proofErr w:type="spellStart"/>
+      <w:proofErr w:type="gramStart"/>
       <w:r>
         <w:rPr>
           <w:rFonts w:ascii="Times New Roman" w:hAnsi="Times New Roman" w:cs="Times New Roman"/>
@@ -3512,7 +3712,17 @@
           <w:szCs w:val="24"/>
           <w:lang w:bidi="km-KH"/>
         </w:rPr>
-        <w:t>()</w:t>
+        <w:t>(</w:t>
+      </w:r>
+      <w:proofErr w:type="gramEnd"/>
+      <w:r>
+        <w:rPr>
+          <w:rFonts w:ascii="Times New Roman" w:hAnsi="Times New Roman" w:cs="Times New Roman"/>
+          <w:sz w:val="24"/>
+          <w:szCs w:val="24"/>
+          <w:lang w:bidi="km-KH"/>
+        </w:rPr>
+        <w:t>)</w:t>
       </w:r>
       <w:r>
         <w:rPr>
@@ -3571,7 +3781,7 @@
                     <pic:cNvPicPr/>
                   </pic:nvPicPr>
                   <pic:blipFill>
-                    <a:blip r:embed="rId22"/>
+                    <a:blip r:embed="rId23"/>
                     <a:stretch>
                       <a:fillRect/>
                     </a:stretch>
@@ -3614,6 +3824,7 @@
         <w:t xml:space="preserve">The </w:t>
       </w:r>
       <w:proofErr w:type="spellStart"/>
+      <w:proofErr w:type="gramStart"/>
       <w:r>
         <w:rPr>
           <w:rFonts w:ascii="Times New Roman" w:hAnsi="Times New Roman" w:cs="Times New Roman"/>
@@ -3631,9 +3842,20 @@
           <w:szCs w:val="24"/>
           <w:lang w:bidi="km-KH"/>
         </w:rPr>
-        <w:t xml:space="preserve">() function allows the player to choose whether to play again. It uses </w:t>
+        <w:t>(</w:t>
+      </w:r>
+      <w:proofErr w:type="gramEnd"/>
+      <w:r>
+        <w:rPr>
+          <w:rFonts w:ascii="Times New Roman" w:hAnsi="Times New Roman" w:cs="Times New Roman"/>
+          <w:sz w:val="24"/>
+          <w:szCs w:val="24"/>
+          <w:lang w:bidi="km-KH"/>
+        </w:rPr>
+        <w:t xml:space="preserve">) function allows the player to choose whether to play again. It uses </w:t>
       </w:r>
       <w:proofErr w:type="spellStart"/>
+      <w:proofErr w:type="gramStart"/>
       <w:r>
         <w:rPr>
           <w:rFonts w:ascii="Times New Roman" w:hAnsi="Times New Roman" w:cs="Times New Roman"/>
@@ -3644,6 +3866,7 @@
         <w:t>rl.question</w:t>
       </w:r>
       <w:proofErr w:type="spellEnd"/>
+      <w:proofErr w:type="gramEnd"/>
       <w:r>
         <w:rPr>
           <w:rFonts w:ascii="Times New Roman" w:hAnsi="Times New Roman" w:cs="Times New Roman"/>
@@ -3686,6 +3909,7 @@
         <w:t xml:space="preserve">The. </w:t>
       </w:r>
       <w:proofErr w:type="spellStart"/>
+      <w:proofErr w:type="gramStart"/>
       <w:r>
         <w:rPr>
           <w:rFonts w:ascii="Times New Roman" w:hAnsi="Times New Roman" w:cs="Times New Roman"/>
@@ -3703,7 +3927,17 @@
           <w:szCs w:val="24"/>
           <w:lang w:bidi="km-KH"/>
         </w:rPr>
-        <w:t xml:space="preserve">() function ensures consistent processing by converting any capitalized input into lowercase. If the player enters 'y', the </w:t>
+        <w:t>(</w:t>
+      </w:r>
+      <w:proofErr w:type="gramEnd"/>
+      <w:r>
+        <w:rPr>
+          <w:rFonts w:ascii="Times New Roman" w:hAnsi="Times New Roman" w:cs="Times New Roman"/>
+          <w:sz w:val="24"/>
+          <w:szCs w:val="24"/>
+          <w:lang w:bidi="km-KH"/>
+        </w:rPr>
+        <w:t xml:space="preserve">) function ensures consistent processing by converting any capitalized input into lowercase. If the player enters 'y', the </w:t>
       </w:r>
       <w:proofErr w:type="spellStart"/>
       <w:r>
@@ -3726,6 +3960,7 @@
         <w:t xml:space="preserve"> is reset to 0, and the game restarts by calling the </w:t>
       </w:r>
       <w:proofErr w:type="spellStart"/>
+      <w:proofErr w:type="gramStart"/>
       <w:r>
         <w:rPr>
           <w:rFonts w:ascii="Times New Roman" w:hAnsi="Times New Roman" w:cs="Times New Roman"/>
@@ -3743,7 +3978,17 @@
           <w:szCs w:val="24"/>
           <w:lang w:bidi="km-KH"/>
         </w:rPr>
-        <w:t>() function. If the player decides to stop playing by entering 'n', the game logs a thank-you message and closes the terminal interface.</w:t>
+        <w:t>(</w:t>
+      </w:r>
+      <w:proofErr w:type="gramEnd"/>
+      <w:r>
+        <w:rPr>
+          <w:rFonts w:ascii="Times New Roman" w:hAnsi="Times New Roman" w:cs="Times New Roman"/>
+          <w:sz w:val="24"/>
+          <w:szCs w:val="24"/>
+          <w:lang w:bidi="km-KH"/>
+        </w:rPr>
+        <w:t>) function. If the player decides to stop playing by entering 'n', the game logs a thank-you message and closes the terminal interface.</w:t>
       </w:r>
     </w:p>
     <w:p>
@@ -3815,7 +4060,7 @@
                     <pic:cNvPicPr/>
                   </pic:nvPicPr>
                   <pic:blipFill>
-                    <a:blip r:embed="rId23"/>
+                    <a:blip r:embed="rId24"/>
                     <a:stretch>
                       <a:fillRect/>
                     </a:stretch>
@@ -3858,6 +4103,7 @@
         <w:t xml:space="preserve">This section prints the welcome message of the game to the terminal and starts the game by calling the </w:t>
       </w:r>
       <w:proofErr w:type="spellStart"/>
+      <w:proofErr w:type="gramStart"/>
       <w:r>
         <w:rPr>
           <w:rFonts w:ascii="Times New Roman" w:hAnsi="Times New Roman" w:cs="Times New Roman"/>
@@ -3875,7 +4121,17 @@
           <w:szCs w:val="24"/>
           <w:lang w:bidi="km-KH"/>
         </w:rPr>
-        <w:t>() function.</w:t>
+        <w:t>(</w:t>
+      </w:r>
+      <w:proofErr w:type="gramEnd"/>
+      <w:r>
+        <w:rPr>
+          <w:rFonts w:ascii="Times New Roman" w:hAnsi="Times New Roman" w:cs="Times New Roman"/>
+          <w:sz w:val="24"/>
+          <w:szCs w:val="24"/>
+          <w:lang w:bidi="km-KH"/>
+        </w:rPr>
+        <w:t>) function.</w:t>
       </w:r>
     </w:p>
     <w:p>
@@ -3972,7 +4228,7 @@
                     <pic:cNvPicPr/>
                   </pic:nvPicPr>
                   <pic:blipFill>
-                    <a:blip r:embed="rId24"/>
+                    <a:blip r:embed="rId25"/>
                     <a:stretch>
                       <a:fillRect/>
                     </a:stretch>
@@ -4015,6 +4271,7 @@
         <w:t xml:space="preserve">The </w:t>
       </w:r>
       <w:proofErr w:type="spellStart"/>
+      <w:proofErr w:type="gramStart"/>
       <w:r>
         <w:rPr>
           <w:rFonts w:ascii="Times New Roman" w:hAnsi="Times New Roman" w:cs="Times New Roman"/>
@@ -4032,7 +4289,17 @@
           <w:szCs w:val="24"/>
           <w:lang w:bidi="km-KH"/>
         </w:rPr>
-        <w:t>() function has been switched to use a ternary operator, and the conditions have been rewritten for better readability.</w:t>
+        <w:t>(</w:t>
+      </w:r>
+      <w:proofErr w:type="gramEnd"/>
+      <w:r>
+        <w:rPr>
+          <w:rFonts w:ascii="Times New Roman" w:hAnsi="Times New Roman" w:cs="Times New Roman"/>
+          <w:sz w:val="24"/>
+          <w:szCs w:val="24"/>
+          <w:lang w:bidi="km-KH"/>
+        </w:rPr>
+        <w:t>) function has been switched to use a ternary operator, and the conditions have been rewritten for better readability.</w:t>
       </w:r>
     </w:p>
     <w:p>
@@ -4071,7 +4338,7 @@
                     <pic:cNvPicPr/>
                   </pic:nvPicPr>
                   <pic:blipFill>
-                    <a:blip r:embed="rId25"/>
+                    <a:blip r:embed="rId26"/>
                     <a:stretch>
                       <a:fillRect/>
                     </a:stretch>
@@ -4114,6 +4381,7 @@
         <w:t xml:space="preserve">Instead of using a for loop, the </w:t>
       </w:r>
       <w:proofErr w:type="spellStart"/>
+      <w:proofErr w:type="gramStart"/>
       <w:r>
         <w:rPr>
           <w:rFonts w:ascii="Times New Roman" w:hAnsi="Times New Roman" w:cs="Times New Roman"/>
@@ -4131,7 +4399,17 @@
           <w:szCs w:val="24"/>
           <w:lang w:bidi="km-KH"/>
         </w:rPr>
-        <w:t>() function now uses the .join() method, reducing its code to a single line.</w:t>
+        <w:t>(</w:t>
+      </w:r>
+      <w:proofErr w:type="gramEnd"/>
+      <w:r>
+        <w:rPr>
+          <w:rFonts w:ascii="Times New Roman" w:hAnsi="Times New Roman" w:cs="Times New Roman"/>
+          <w:sz w:val="24"/>
+          <w:szCs w:val="24"/>
+          <w:lang w:bidi="km-KH"/>
+        </w:rPr>
+        <w:t>) function now uses the .join() method, reducing its code to a single line.</w:t>
       </w:r>
     </w:p>
     <w:p>
@@ -4169,7 +4447,7 @@
                     <pic:cNvPicPr/>
                   </pic:nvPicPr>
                   <pic:blipFill>
-                    <a:blip r:embed="rId26"/>
+                    <a:blip r:embed="rId27"/>
                     <a:stretch>
                       <a:fillRect/>
                     </a:stretch>
@@ -4212,6 +4490,7 @@
         <w:t xml:space="preserve">In the </w:t>
       </w:r>
       <w:proofErr w:type="spellStart"/>
+      <w:proofErr w:type="gramStart"/>
       <w:r>
         <w:rPr>
           <w:rFonts w:ascii="Times New Roman" w:hAnsi="Times New Roman" w:cs="Times New Roman"/>
@@ -4229,7 +4508,37 @@
           <w:szCs w:val="24"/>
           <w:lang w:bidi="km-KH"/>
         </w:rPr>
-        <w:t>() function, the try-catch block has been removed. Error handling is now simplified to a single if statement with multiple conditions using logical OR (||). The .includes() method is used instead of a for loop to check if the guess is in the list.</w:t>
+        <w:t>(</w:t>
+      </w:r>
+      <w:proofErr w:type="gramEnd"/>
+      <w:r>
+        <w:rPr>
+          <w:rFonts w:ascii="Times New Roman" w:hAnsi="Times New Roman" w:cs="Times New Roman"/>
+          <w:sz w:val="24"/>
+          <w:szCs w:val="24"/>
+          <w:lang w:bidi="km-KH"/>
+        </w:rPr>
+        <w:t xml:space="preserve">) function, the try-catch block has been removed. Error handling is now simplified to a single if statement with multiple conditions using logical OR (||). </w:t>
+      </w:r>
+      <w:proofErr w:type="gramStart"/>
+      <w:r>
+        <w:rPr>
+          <w:rFonts w:ascii="Times New Roman" w:hAnsi="Times New Roman" w:cs="Times New Roman"/>
+          <w:sz w:val="24"/>
+          <w:szCs w:val="24"/>
+          <w:lang w:bidi="km-KH"/>
+        </w:rPr>
+        <w:t>The .includes</w:t>
+      </w:r>
+      <w:proofErr w:type="gramEnd"/>
+      <w:r>
+        <w:rPr>
+          <w:rFonts w:ascii="Times New Roman" w:hAnsi="Times New Roman" w:cs="Times New Roman"/>
+          <w:sz w:val="24"/>
+          <w:szCs w:val="24"/>
+          <w:lang w:bidi="km-KH"/>
+        </w:rPr>
+        <w:t>() method is used instead of a for loop to check if the guess is in the list.</w:t>
       </w:r>
     </w:p>
     <w:p>
@@ -4386,6 +4695,7 @@
         <w:t xml:space="preserve">he </w:t>
       </w:r>
       <w:proofErr w:type="spellStart"/>
+      <w:proofErr w:type="gramStart"/>
       <w:r>
         <w:rPr>
           <w:rFonts w:ascii="Times New Roman" w:hAnsi="Times New Roman" w:cs="Times New Roman"/>
@@ -4403,7 +4713,17 @@
           <w:szCs w:val="24"/>
           <w:lang w:bidi="km-KH"/>
         </w:rPr>
-        <w:t xml:space="preserve">() function validates user input and ensures the guessed number falls within the acceptable range before proceeding. </w:t>
+        <w:t>(</w:t>
+      </w:r>
+      <w:proofErr w:type="gramEnd"/>
+      <w:r>
+        <w:rPr>
+          <w:rFonts w:ascii="Times New Roman" w:hAnsi="Times New Roman" w:cs="Times New Roman"/>
+          <w:sz w:val="24"/>
+          <w:szCs w:val="24"/>
+          <w:lang w:bidi="km-KH"/>
+        </w:rPr>
+        <w:t xml:space="preserve">) function validates user input and ensures the guessed number falls within the acceptable range before proceeding. </w:t>
       </w:r>
       <w:r>
         <w:rPr>
@@ -4424,6 +4744,7 @@
         <w:t xml:space="preserve">he </w:t>
       </w:r>
       <w:proofErr w:type="spellStart"/>
+      <w:proofErr w:type="gramStart"/>
       <w:r>
         <w:rPr>
           <w:rFonts w:ascii="Times New Roman" w:hAnsi="Times New Roman" w:cs="Times New Roman"/>
@@ -4441,7 +4762,17 @@
           <w:szCs w:val="24"/>
           <w:lang w:bidi="km-KH"/>
         </w:rPr>
-        <w:t xml:space="preserve">() function applies a switch-case structure to evaluate player performance </w:t>
+        <w:t>(</w:t>
+      </w:r>
+      <w:proofErr w:type="gramEnd"/>
+      <w:r>
+        <w:rPr>
+          <w:rFonts w:ascii="Times New Roman" w:hAnsi="Times New Roman" w:cs="Times New Roman"/>
+          <w:sz w:val="24"/>
+          <w:szCs w:val="24"/>
+          <w:lang w:bidi="km-KH"/>
+        </w:rPr>
+        <w:t xml:space="preserve">) function applies a switch-case structure to evaluate player performance </w:t>
       </w:r>
       <w:r>
         <w:rPr>
@@ -4481,6 +4812,7 @@
         <w:t xml:space="preserve">The </w:t>
       </w:r>
       <w:proofErr w:type="spellStart"/>
+      <w:proofErr w:type="gramStart"/>
       <w:r>
         <w:rPr>
           <w:rFonts w:ascii="Times New Roman" w:hAnsi="Times New Roman" w:cs="Times New Roman"/>
@@ -4498,7 +4830,17 @@
           <w:szCs w:val="24"/>
           <w:lang w:bidi="km-KH"/>
         </w:rPr>
-        <w:t>() function utilizes an if-else structure to determine whether the user wants to restart the game, exit</w:t>
+        <w:t>(</w:t>
+      </w:r>
+      <w:proofErr w:type="gramEnd"/>
+      <w:r>
+        <w:rPr>
+          <w:rFonts w:ascii="Times New Roman" w:hAnsi="Times New Roman" w:cs="Times New Roman"/>
+          <w:sz w:val="24"/>
+          <w:szCs w:val="24"/>
+          <w:lang w:bidi="km-KH"/>
+        </w:rPr>
+        <w:t>) function utilizes an if-else structure to determine whether the user wants to restart the game, exit</w:t>
       </w:r>
       <w:r>
         <w:rPr>
@@ -4541,6 +4883,7 @@
         <w:t xml:space="preserve">The game also effectively implements loops. The </w:t>
       </w:r>
       <w:proofErr w:type="spellStart"/>
+      <w:proofErr w:type="gramStart"/>
       <w:r>
         <w:rPr>
           <w:rFonts w:ascii="Times New Roman" w:hAnsi="Times New Roman" w:cs="Times New Roman"/>
@@ -4558,7 +4901,17 @@
           <w:szCs w:val="24"/>
           <w:lang w:bidi="km-KH"/>
         </w:rPr>
-        <w:t xml:space="preserve">() function includes a for loop to check if the guessed number matches any in the </w:t>
+        <w:t>(</w:t>
+      </w:r>
+      <w:proofErr w:type="gramEnd"/>
+      <w:r>
+        <w:rPr>
+          <w:rFonts w:ascii="Times New Roman" w:hAnsi="Times New Roman" w:cs="Times New Roman"/>
+          <w:sz w:val="24"/>
+          <w:szCs w:val="24"/>
+          <w:lang w:bidi="km-KH"/>
+        </w:rPr>
+        <w:t xml:space="preserve">) function includes a for loop to check if the guessed number matches any in the </w:t>
       </w:r>
       <w:proofErr w:type="spellStart"/>
       <w:r>
@@ -4635,6 +4988,7 @@
         <w:t xml:space="preserve">he </w:t>
       </w:r>
       <w:proofErr w:type="spellStart"/>
+      <w:proofErr w:type="gramStart"/>
       <w:r>
         <w:rPr>
           <w:rFonts w:ascii="Times New Roman" w:hAnsi="Times New Roman" w:cs="Times New Roman"/>
@@ -4652,7 +5006,17 @@
           <w:szCs w:val="24"/>
           <w:lang w:bidi="km-KH"/>
         </w:rPr>
-        <w:t xml:space="preserve">() function </w:t>
+        <w:t>(</w:t>
+      </w:r>
+      <w:proofErr w:type="gramEnd"/>
+      <w:r>
+        <w:rPr>
+          <w:rFonts w:ascii="Times New Roman" w:hAnsi="Times New Roman" w:cs="Times New Roman"/>
+          <w:sz w:val="24"/>
+          <w:szCs w:val="24"/>
+          <w:lang w:bidi="km-KH"/>
+        </w:rPr>
+        <w:t xml:space="preserve">) function </w:t>
       </w:r>
       <w:r>
         <w:rPr>
@@ -4724,6 +5088,7 @@
         <w:t xml:space="preserve">Jumping statements like break and return are used to optimize execution. The break statement in </w:t>
       </w:r>
       <w:proofErr w:type="spellStart"/>
+      <w:proofErr w:type="gramStart"/>
       <w:r>
         <w:rPr>
           <w:rFonts w:ascii="Times New Roman" w:hAnsi="Times New Roman" w:cs="Times New Roman"/>
@@ -4741,9 +5106,20 @@
           <w:szCs w:val="24"/>
           <w:lang w:bidi="km-KH"/>
         </w:rPr>
-        <w:t xml:space="preserve">() prevents unnecessary iterations once a correct guess is found. The return statements in functions such as </w:t>
+        <w:t>(</w:t>
+      </w:r>
+      <w:proofErr w:type="gramEnd"/>
+      <w:r>
+        <w:rPr>
+          <w:rFonts w:ascii="Times New Roman" w:hAnsi="Times New Roman" w:cs="Times New Roman"/>
+          <w:sz w:val="24"/>
+          <w:szCs w:val="24"/>
+          <w:lang w:bidi="km-KH"/>
+        </w:rPr>
+        <w:t xml:space="preserve">) prevents unnecessary iterations once a correct guess is found. The return statements in functions such as </w:t>
       </w:r>
       <w:proofErr w:type="spellStart"/>
+      <w:proofErr w:type="gramStart"/>
       <w:r>
         <w:rPr>
           <w:rFonts w:ascii="Times New Roman" w:hAnsi="Times New Roman" w:cs="Times New Roman"/>
@@ -4761,7 +5137,17 @@
           <w:szCs w:val="24"/>
           <w:lang w:bidi="km-KH"/>
         </w:rPr>
-        <w:t xml:space="preserve">() and </w:t>
+        <w:t>(</w:t>
+      </w:r>
+      <w:proofErr w:type="gramEnd"/>
+      <w:r>
+        <w:rPr>
+          <w:rFonts w:ascii="Times New Roman" w:hAnsi="Times New Roman" w:cs="Times New Roman"/>
+          <w:sz w:val="24"/>
+          <w:szCs w:val="24"/>
+          <w:lang w:bidi="km-KH"/>
+        </w:rPr>
+        <w:t xml:space="preserve">) and </w:t>
       </w:r>
       <w:proofErr w:type="spellStart"/>
       <w:r>
@@ -4842,6 +5228,7 @@
         <w:t xml:space="preserve">Error handling enhances user experience by preventing invalid inputs from disrupting gameplay. The </w:t>
       </w:r>
       <w:proofErr w:type="spellStart"/>
+      <w:proofErr w:type="gramStart"/>
       <w:r>
         <w:rPr>
           <w:rFonts w:ascii="Times New Roman" w:hAnsi="Times New Roman" w:cs="Times New Roman"/>
@@ -4859,7 +5246,17 @@
           <w:szCs w:val="24"/>
           <w:lang w:bidi="km-KH"/>
         </w:rPr>
-        <w:t xml:space="preserve">() function </w:t>
+        <w:t>(</w:t>
+      </w:r>
+      <w:proofErr w:type="gramEnd"/>
+      <w:r>
+        <w:rPr>
+          <w:rFonts w:ascii="Times New Roman" w:hAnsi="Times New Roman" w:cs="Times New Roman"/>
+          <w:sz w:val="24"/>
+          <w:szCs w:val="24"/>
+          <w:lang w:bidi="km-KH"/>
+        </w:rPr>
+        <w:t xml:space="preserve">) function </w:t>
       </w:r>
       <w:r>
         <w:rPr>
@@ -4925,6 +5322,7 @@
         <w:t xml:space="preserve">Another if-else is used in the </w:t>
       </w:r>
       <w:proofErr w:type="spellStart"/>
+      <w:proofErr w:type="gramStart"/>
       <w:r>
         <w:rPr>
           <w:rFonts w:ascii="Times New Roman" w:hAnsi="Times New Roman" w:cs="Times New Roman"/>
@@ -4942,7 +5340,17 @@
           <w:szCs w:val="24"/>
           <w:lang w:bidi="km-KH"/>
         </w:rPr>
-        <w:t xml:space="preserve">() function to only allow for the two options listed to be entered from the player. </w:t>
+        <w:t>(</w:t>
+      </w:r>
+      <w:proofErr w:type="gramEnd"/>
+      <w:r>
+        <w:rPr>
+          <w:rFonts w:ascii="Times New Roman" w:hAnsi="Times New Roman" w:cs="Times New Roman"/>
+          <w:sz w:val="24"/>
+          <w:szCs w:val="24"/>
+          <w:lang w:bidi="km-KH"/>
+        </w:rPr>
+        <w:t xml:space="preserve">) function to only allow for the two options listed to be entered from the player. </w:t>
       </w:r>
       <w:r>
         <w:rPr>
@@ -5005,6 +5413,7 @@
         <w:t xml:space="preserve">Also, the </w:t>
       </w:r>
       <w:proofErr w:type="spellStart"/>
+      <w:proofErr w:type="gramStart"/>
       <w:r>
         <w:rPr>
           <w:rFonts w:ascii="Times New Roman" w:hAnsi="Times New Roman" w:cs="Times New Roman"/>
@@ -5022,7 +5431,17 @@
           <w:szCs w:val="24"/>
           <w:lang w:bidi="km-KH"/>
         </w:rPr>
-        <w:t>() function can be removed for this version of the game</w:t>
+        <w:t>(</w:t>
+      </w:r>
+      <w:proofErr w:type="gramEnd"/>
+      <w:r>
+        <w:rPr>
+          <w:rFonts w:ascii="Times New Roman" w:hAnsi="Times New Roman" w:cs="Times New Roman"/>
+          <w:sz w:val="24"/>
+          <w:szCs w:val="24"/>
+          <w:lang w:bidi="km-KH"/>
+        </w:rPr>
+        <w:t>) function can be removed for this version of the game</w:t>
       </w:r>
       <w:r>
         <w:rPr>
@@ -5141,14 +5560,45 @@
         </w:rPr>
         <w:t xml:space="preserve">functions such as </w:t>
       </w:r>
-      <w:r>
-        <w:rPr>
-          <w:rFonts w:ascii="Times New Roman" w:hAnsi="Times New Roman" w:cs="Times New Roman"/>
-          <w:sz w:val="24"/>
-          <w:szCs w:val="24"/>
-          <w:lang w:bidi="km-KH"/>
-        </w:rPr>
-        <w:t xml:space="preserve">includes() and join(), making the code more readable and concise. For instance, using includes() to check if </w:t>
+      <w:proofErr w:type="gramStart"/>
+      <w:r>
+        <w:rPr>
+          <w:rFonts w:ascii="Times New Roman" w:hAnsi="Times New Roman" w:cs="Times New Roman"/>
+          <w:sz w:val="24"/>
+          <w:szCs w:val="24"/>
+          <w:lang w:bidi="km-KH"/>
+        </w:rPr>
+        <w:t>includes(</w:t>
+      </w:r>
+      <w:proofErr w:type="gramEnd"/>
+      <w:r>
+        <w:rPr>
+          <w:rFonts w:ascii="Times New Roman" w:hAnsi="Times New Roman" w:cs="Times New Roman"/>
+          <w:sz w:val="24"/>
+          <w:szCs w:val="24"/>
+          <w:lang w:bidi="km-KH"/>
+        </w:rPr>
+        <w:t xml:space="preserve">) and join(), making the code more readable and concise. For instance, using </w:t>
+      </w:r>
+      <w:proofErr w:type="gramStart"/>
+      <w:r>
+        <w:rPr>
+          <w:rFonts w:ascii="Times New Roman" w:hAnsi="Times New Roman" w:cs="Times New Roman"/>
+          <w:sz w:val="24"/>
+          <w:szCs w:val="24"/>
+          <w:lang w:bidi="km-KH"/>
+        </w:rPr>
+        <w:t>includes(</w:t>
+      </w:r>
+      <w:proofErr w:type="gramEnd"/>
+      <w:r>
+        <w:rPr>
+          <w:rFonts w:ascii="Times New Roman" w:hAnsi="Times New Roman" w:cs="Times New Roman"/>
+          <w:sz w:val="24"/>
+          <w:szCs w:val="24"/>
+          <w:lang w:bidi="km-KH"/>
+        </w:rPr>
+        <w:t xml:space="preserve">) to check if </w:t>
       </w:r>
       <w:r>
         <w:rPr>
@@ -5170,6 +5620,7 @@
         <w:t xml:space="preserve"> After your feedback, these two methods have been implemented to achieve such goals. The </w:t>
       </w:r>
       <w:proofErr w:type="spellStart"/>
+      <w:proofErr w:type="gramStart"/>
       <w:r>
         <w:rPr>
           <w:rFonts w:ascii="Times New Roman" w:hAnsi="Times New Roman" w:cs="Times New Roman"/>
@@ -5187,7 +5638,17 @@
           <w:szCs w:val="24"/>
           <w:lang w:bidi="km-KH"/>
         </w:rPr>
-        <w:t xml:space="preserve">() function has been reduced to a single line, along with the </w:t>
+        <w:t>(</w:t>
+      </w:r>
+      <w:proofErr w:type="gramEnd"/>
+      <w:r>
+        <w:rPr>
+          <w:rFonts w:ascii="Times New Roman" w:hAnsi="Times New Roman" w:cs="Times New Roman"/>
+          <w:sz w:val="24"/>
+          <w:szCs w:val="24"/>
+          <w:lang w:bidi="km-KH"/>
+        </w:rPr>
+        <w:t xml:space="preserve">) function has been reduced to a single line, along with the </w:t>
       </w:r>
       <w:proofErr w:type="spellStart"/>
       <w:r>
@@ -5210,6 +5671,7 @@
         <w:t xml:space="preserve">() function, which uses a ternary operator instead of the switch conditions. The error-handling inside the </w:t>
       </w:r>
       <w:proofErr w:type="spellStart"/>
+      <w:proofErr w:type="gramStart"/>
       <w:r>
         <w:rPr>
           <w:rFonts w:ascii="Times New Roman" w:hAnsi="Times New Roman" w:cs="Times New Roman"/>
@@ -5227,7 +5689,37 @@
           <w:szCs w:val="24"/>
           <w:lang w:bidi="km-KH"/>
         </w:rPr>
-        <w:t xml:space="preserve">() function is simplified to an if statement. These improvements made the code more shorter and readable. </w:t>
+        <w:t>(</w:t>
+      </w:r>
+      <w:proofErr w:type="gramEnd"/>
+      <w:r>
+        <w:rPr>
+          <w:rFonts w:ascii="Times New Roman" w:hAnsi="Times New Roman" w:cs="Times New Roman"/>
+          <w:sz w:val="24"/>
+          <w:szCs w:val="24"/>
+          <w:lang w:bidi="km-KH"/>
+        </w:rPr>
+        <w:t xml:space="preserve">) function is simplified to an if statement. These improvements made the code </w:t>
+      </w:r>
+      <w:proofErr w:type="gramStart"/>
+      <w:r>
+        <w:rPr>
+          <w:rFonts w:ascii="Times New Roman" w:hAnsi="Times New Roman" w:cs="Times New Roman"/>
+          <w:sz w:val="24"/>
+          <w:szCs w:val="24"/>
+          <w:lang w:bidi="km-KH"/>
+        </w:rPr>
+        <w:t>more shorter and readable</w:t>
+      </w:r>
+      <w:proofErr w:type="gramEnd"/>
+      <w:r>
+        <w:rPr>
+          <w:rFonts w:ascii="Times New Roman" w:hAnsi="Times New Roman" w:cs="Times New Roman"/>
+          <w:sz w:val="24"/>
+          <w:szCs w:val="24"/>
+          <w:lang w:bidi="km-KH"/>
+        </w:rPr>
+        <w:t xml:space="preserve">. </w:t>
       </w:r>
     </w:p>
     <w:p>
@@ -5492,7 +5984,7 @@
         </w:rPr>
         <w:t xml:space="preserve">. </w:t>
       </w:r>
-      <w:hyperlink r:id="rId27" w:history="1">
+      <w:hyperlink r:id="rId28" w:history="1">
         <w:r>
           <w:rPr>
             <w:rStyle w:val="Hyperlink"/>
@@ -5541,8 +6033,8 @@
       </w:pPr>
     </w:p>
     <w:sectPr>
-      <w:headerReference w:type="even" r:id="rId28"/>
-      <w:headerReference w:type="default" r:id="rId29"/>
+      <w:headerReference w:type="even" r:id="rId29"/>
+      <w:headerReference w:type="default" r:id="rId30"/>
       <w:pgSz w:w="12240" w:h="15840"/>
       <w:pgMar w:top="1440" w:right="1440" w:bottom="1440" w:left="1440" w:header="720" w:footer="720" w:gutter="0"/>
       <w:cols w:space="720"/>

</xml_diff>